<commit_message>
Cambio metodo verificacion y agreagado cronograma de actividades
</commit_message>
<xml_diff>
--- a/Documentación/Requerimiento del sistema.docx
+++ b/Documentación/Requerimiento del sistema.docx
@@ -36,7 +36,13 @@
         <w:t>REGISTRAR HUELLA</w:t>
       </w:r>
       <w:r>
-        <w:t xml:space="preserve">  (FILTRO POR CONTRASEÑA).</w:t>
+        <w:t xml:space="preserve">  (FILTRO POR CONTRASEÑA</w:t>
+      </w:r>
+      <w:r>
+        <w:t xml:space="preserve"> O CEDULA</w:t>
+      </w:r>
+      <w:r>
+        <w:t>).</w:t>
       </w:r>
     </w:p>
     <w:p>
@@ -100,6 +106,9 @@
       <w:r>
         <w:t>REGISTRAR HORARIO EMPLEADO</w:t>
       </w:r>
+      <w:r>
+        <w:t>.</w:t>
+      </w:r>
     </w:p>
     <w:p>
       <w:r>
@@ -139,12 +148,1912 @@
       <w:r>
         <w:t>CONTROL DE HORAS TRABAJAS POR MINUTOS.</w:t>
       </w:r>
-      <w:bookmarkStart w:id="0" w:name="_GoBack"/>
-      <w:bookmarkEnd w:id="0"/>
+    </w:p>
+    <w:p>
+      <w:r>
+        <w:t>FECHA ENTREGAS</w:t>
+      </w:r>
+    </w:p>
+    <w:p/>
+    <w:p/>
+    <w:p/>
+    <w:p/>
+    <w:p/>
+    <w:p/>
+    <w:p/>
+    <w:p/>
+    <w:p>
+      <w:r>
+        <w:br w:type="page"/>
+      </w:r>
+    </w:p>
+    <w:p>
+      <w:pPr>
+        <w:sectPr>
+          <w:pgSz w:w="12240" w:h="15840"/>
+          <w:pgMar w:top="1417" w:right="1701" w:bottom="1417" w:left="1701" w:header="708" w:footer="708" w:gutter="0"/>
+          <w:cols w:space="708"/>
+          <w:docGrid w:linePitch="360"/>
+        </w:sectPr>
+      </w:pPr>
+    </w:p>
+    <w:tbl>
+      <w:tblPr>
+        <w:tblStyle w:val="Tablaconcuadrcula"/>
+        <w:tblW w:w="13301" w:type="dxa"/>
+        <w:tblLook w:val="04A0" w:firstRow="1" w:lastRow="0" w:firstColumn="1" w:lastColumn="0" w:noHBand="0" w:noVBand="1"/>
+      </w:tblPr>
+      <w:tblGrid>
+        <w:gridCol w:w="2471"/>
+        <w:gridCol w:w="4830"/>
+        <w:gridCol w:w="4289"/>
+        <w:gridCol w:w="1711"/>
+      </w:tblGrid>
+      <w:tr>
+        <w:trPr>
+          <w:trHeight w:val="407"/>
+        </w:trPr>
+        <w:tc>
+          <w:tcPr>
+            <w:tcW w:w="13301" w:type="dxa"/>
+            <w:gridSpan w:val="4"/>
+          </w:tcPr>
+          <w:p>
+            <w:pPr>
+              <w:jc w:val="center"/>
+            </w:pPr>
+            <w:r>
+              <w:lastRenderedPageBreak/>
+              <w:t xml:space="preserve">CONTROL DE </w:t>
+            </w:r>
+            <w:r>
+              <w:t xml:space="preserve">ACTIVIDADES </w:t>
+            </w:r>
+            <w:r>
+              <w:t xml:space="preserve">PROGRAMADAS. </w:t>
+            </w:r>
+          </w:p>
+        </w:tc>
+      </w:tr>
+      <w:tr>
+        <w:trPr>
+          <w:trHeight w:val="431"/>
+        </w:trPr>
+        <w:tc>
+          <w:tcPr>
+            <w:tcW w:w="2471" w:type="dxa"/>
+          </w:tcPr>
+          <w:p>
+            <w:pPr>
+              <w:rPr>
+                <w:sz w:val="20"/>
+                <w:szCs w:val="20"/>
+              </w:rPr>
+            </w:pPr>
+            <w:r>
+              <w:rPr>
+                <w:sz w:val="20"/>
+                <w:szCs w:val="20"/>
+              </w:rPr>
+              <w:t>FECHA REV</w:t>
+            </w:r>
+            <w:r>
+              <w:rPr>
+                <w:sz w:val="20"/>
+                <w:szCs w:val="20"/>
+              </w:rPr>
+              <w:t>ISIÓN</w:t>
+            </w:r>
+          </w:p>
+        </w:tc>
+        <w:tc>
+          <w:tcPr>
+            <w:tcW w:w="4830" w:type="dxa"/>
+          </w:tcPr>
+          <w:p>
+            <w:pPr>
+              <w:rPr>
+                <w:sz w:val="20"/>
+                <w:szCs w:val="20"/>
+              </w:rPr>
+            </w:pPr>
+            <w:r>
+              <w:rPr>
+                <w:sz w:val="20"/>
+                <w:szCs w:val="20"/>
+              </w:rPr>
+              <w:t>ACTIVIDADES</w:t>
+            </w:r>
+          </w:p>
+        </w:tc>
+        <w:tc>
+          <w:tcPr>
+            <w:tcW w:w="4289" w:type="dxa"/>
+          </w:tcPr>
+          <w:p>
+            <w:pPr>
+              <w:rPr>
+                <w:sz w:val="20"/>
+                <w:szCs w:val="20"/>
+              </w:rPr>
+            </w:pPr>
+            <w:r>
+              <w:rPr>
+                <w:sz w:val="20"/>
+                <w:szCs w:val="20"/>
+              </w:rPr>
+              <w:t>TAREAS</w:t>
+            </w:r>
+          </w:p>
+        </w:tc>
+        <w:tc>
+          <w:tcPr>
+            <w:tcW w:w="1711" w:type="dxa"/>
+          </w:tcPr>
+          <w:p>
+            <w:pPr>
+              <w:jc w:val="center"/>
+              <w:rPr>
+                <w:sz w:val="20"/>
+                <w:szCs w:val="20"/>
+              </w:rPr>
+            </w:pPr>
+            <w:r>
+              <w:rPr>
+                <w:sz w:val="20"/>
+                <w:szCs w:val="20"/>
+              </w:rPr>
+              <w:t>%</w:t>
+            </w:r>
+            <w:r>
+              <w:rPr>
+                <w:sz w:val="20"/>
+                <w:szCs w:val="20"/>
+              </w:rPr>
+              <w:t xml:space="preserve"> REALIZADO</w:t>
+            </w:r>
+          </w:p>
+        </w:tc>
+      </w:tr>
+      <w:tr>
+        <w:trPr>
+          <w:trHeight w:val="556"/>
+        </w:trPr>
+        <w:tc>
+          <w:tcPr>
+            <w:tcW w:w="2471" w:type="dxa"/>
+            <w:vMerge w:val="restart"/>
+          </w:tcPr>
+          <w:p>
+            <w:pPr>
+              <w:rPr>
+                <w:sz w:val="20"/>
+                <w:szCs w:val="20"/>
+              </w:rPr>
+            </w:pPr>
+            <w:r>
+              <w:rPr>
+                <w:sz w:val="20"/>
+                <w:szCs w:val="20"/>
+              </w:rPr>
+              <w:t>16-07-2017</w:t>
+            </w:r>
+          </w:p>
+        </w:tc>
+        <w:tc>
+          <w:tcPr>
+            <w:tcW w:w="4830" w:type="dxa"/>
+            <w:vMerge w:val="restart"/>
+          </w:tcPr>
+          <w:p>
+            <w:pPr>
+              <w:rPr>
+                <w:sz w:val="20"/>
+                <w:szCs w:val="20"/>
+              </w:rPr>
+            </w:pPr>
+            <w:r>
+              <w:rPr>
+                <w:sz w:val="20"/>
+                <w:szCs w:val="20"/>
+              </w:rPr>
+              <w:t>(A1) MODULO DE INSCRIPCIÓN DE HUELLAS DE LOS EMPLEADOS.</w:t>
+            </w:r>
+          </w:p>
+        </w:tc>
+        <w:tc>
+          <w:tcPr>
+            <w:tcW w:w="4289" w:type="dxa"/>
+          </w:tcPr>
+          <w:p>
+            <w:pPr>
+              <w:rPr>
+                <w:sz w:val="20"/>
+                <w:szCs w:val="20"/>
+              </w:rPr>
+            </w:pPr>
+            <w:r>
+              <w:rPr>
+                <w:sz w:val="20"/>
+                <w:szCs w:val="20"/>
+              </w:rPr>
+              <w:t>-(T1) Diseño de la persistencia base.</w:t>
+            </w:r>
+          </w:p>
+        </w:tc>
+        <w:tc>
+          <w:tcPr>
+            <w:tcW w:w="1711" w:type="dxa"/>
+          </w:tcPr>
+          <w:p>
+            <w:pPr>
+              <w:pStyle w:val="Prrafodelista"/>
+              <w:ind w:left="175"/>
+              <w:jc w:val="center"/>
+              <w:rPr>
+                <w:sz w:val="20"/>
+                <w:szCs w:val="20"/>
+              </w:rPr>
+            </w:pPr>
+            <w:r>
+              <w:rPr>
+                <w:sz w:val="20"/>
+                <w:szCs w:val="20"/>
+              </w:rPr>
+              <w:t>50%</w:t>
+            </w:r>
+          </w:p>
+        </w:tc>
+      </w:tr>
+      <w:tr>
+        <w:trPr>
+          <w:trHeight w:val="556"/>
+        </w:trPr>
+        <w:tc>
+          <w:tcPr>
+            <w:tcW w:w="2471" w:type="dxa"/>
+            <w:vMerge/>
+          </w:tcPr>
+          <w:p>
+            <w:pPr>
+              <w:rPr>
+                <w:sz w:val="20"/>
+                <w:szCs w:val="20"/>
+              </w:rPr>
+            </w:pPr>
+          </w:p>
+        </w:tc>
+        <w:tc>
+          <w:tcPr>
+            <w:tcW w:w="4830" w:type="dxa"/>
+            <w:vMerge/>
+          </w:tcPr>
+          <w:p>
+            <w:pPr>
+              <w:rPr>
+                <w:sz w:val="20"/>
+                <w:szCs w:val="20"/>
+              </w:rPr>
+            </w:pPr>
+          </w:p>
+        </w:tc>
+        <w:tc>
+          <w:tcPr>
+            <w:tcW w:w="4289" w:type="dxa"/>
+          </w:tcPr>
+          <w:p>
+            <w:pPr>
+              <w:rPr>
+                <w:sz w:val="20"/>
+                <w:szCs w:val="20"/>
+              </w:rPr>
+            </w:pPr>
+            <w:r>
+              <w:rPr>
+                <w:sz w:val="20"/>
+                <w:szCs w:val="20"/>
+              </w:rPr>
+              <w:t>-(</w:t>
+            </w:r>
+            <w:r>
+              <w:rPr>
+                <w:sz w:val="20"/>
+                <w:szCs w:val="20"/>
+              </w:rPr>
+              <w:t>T2</w:t>
+            </w:r>
+            <w:r>
+              <w:rPr>
+                <w:sz w:val="20"/>
+                <w:szCs w:val="20"/>
+              </w:rPr>
+              <w:t xml:space="preserve">) Construcción </w:t>
+            </w:r>
+            <w:proofErr w:type="spellStart"/>
+            <w:r>
+              <w:rPr>
+                <w:sz w:val="20"/>
+                <w:szCs w:val="20"/>
+              </w:rPr>
+              <w:t>webform</w:t>
+            </w:r>
+            <w:proofErr w:type="spellEnd"/>
+            <w:r>
+              <w:rPr>
+                <w:sz w:val="20"/>
+                <w:szCs w:val="20"/>
+              </w:rPr>
+              <w:t xml:space="preserve"> </w:t>
+            </w:r>
+            <w:r>
+              <w:rPr>
+                <w:sz w:val="20"/>
+                <w:szCs w:val="20"/>
+              </w:rPr>
+              <w:t>Inscripción de huellas.</w:t>
+            </w:r>
+          </w:p>
+        </w:tc>
+        <w:tc>
+          <w:tcPr>
+            <w:tcW w:w="1711" w:type="dxa"/>
+          </w:tcPr>
+          <w:p>
+            <w:pPr>
+              <w:pStyle w:val="Prrafodelista"/>
+              <w:ind w:left="175"/>
+              <w:jc w:val="center"/>
+              <w:rPr>
+                <w:sz w:val="20"/>
+                <w:szCs w:val="20"/>
+              </w:rPr>
+            </w:pPr>
+            <w:r>
+              <w:rPr>
+                <w:sz w:val="20"/>
+                <w:szCs w:val="20"/>
+              </w:rPr>
+              <w:t>90</w:t>
+            </w:r>
+            <w:r>
+              <w:rPr>
+                <w:sz w:val="20"/>
+                <w:szCs w:val="20"/>
+              </w:rPr>
+              <w:t>%</w:t>
+            </w:r>
+          </w:p>
+        </w:tc>
+      </w:tr>
+      <w:tr>
+        <w:trPr>
+          <w:trHeight w:val="556"/>
+        </w:trPr>
+        <w:tc>
+          <w:tcPr>
+            <w:tcW w:w="2471" w:type="dxa"/>
+            <w:vMerge/>
+          </w:tcPr>
+          <w:p>
+            <w:pPr>
+              <w:rPr>
+                <w:sz w:val="20"/>
+                <w:szCs w:val="20"/>
+              </w:rPr>
+            </w:pPr>
+          </w:p>
+        </w:tc>
+        <w:tc>
+          <w:tcPr>
+            <w:tcW w:w="4830" w:type="dxa"/>
+            <w:vMerge/>
+          </w:tcPr>
+          <w:p>
+            <w:pPr>
+              <w:rPr>
+                <w:sz w:val="20"/>
+                <w:szCs w:val="20"/>
+              </w:rPr>
+            </w:pPr>
+          </w:p>
+        </w:tc>
+        <w:tc>
+          <w:tcPr>
+            <w:tcW w:w="4289" w:type="dxa"/>
+          </w:tcPr>
+          <w:p>
+            <w:pPr>
+              <w:rPr>
+                <w:sz w:val="20"/>
+                <w:szCs w:val="20"/>
+              </w:rPr>
+            </w:pPr>
+            <w:r>
+              <w:rPr>
+                <w:sz w:val="20"/>
+                <w:szCs w:val="20"/>
+              </w:rPr>
+              <w:t xml:space="preserve">-(T3) Construcción </w:t>
+            </w:r>
+            <w:proofErr w:type="spellStart"/>
+            <w:r>
+              <w:rPr>
+                <w:sz w:val="20"/>
+                <w:szCs w:val="20"/>
+              </w:rPr>
+              <w:t>webform</w:t>
+            </w:r>
+            <w:proofErr w:type="spellEnd"/>
+            <w:r>
+              <w:rPr>
+                <w:sz w:val="20"/>
+                <w:szCs w:val="20"/>
+              </w:rPr>
+              <w:t xml:space="preserve"> listar empleados para enlazarlo con la tarea T1.</w:t>
+            </w:r>
+          </w:p>
+        </w:tc>
+        <w:tc>
+          <w:tcPr>
+            <w:tcW w:w="1711" w:type="dxa"/>
+          </w:tcPr>
+          <w:p>
+            <w:pPr>
+              <w:pStyle w:val="Prrafodelista"/>
+              <w:ind w:left="175"/>
+              <w:jc w:val="center"/>
+              <w:rPr>
+                <w:sz w:val="20"/>
+                <w:szCs w:val="20"/>
+              </w:rPr>
+            </w:pPr>
+            <w:r>
+              <w:rPr>
+                <w:sz w:val="20"/>
+                <w:szCs w:val="20"/>
+              </w:rPr>
+              <w:t>0%</w:t>
+            </w:r>
+          </w:p>
+        </w:tc>
+      </w:tr>
+      <w:tr>
+        <w:trPr>
+          <w:trHeight w:val="556"/>
+        </w:trPr>
+        <w:tc>
+          <w:tcPr>
+            <w:tcW w:w="2471" w:type="dxa"/>
+            <w:vMerge/>
+          </w:tcPr>
+          <w:p>
+            <w:pPr>
+              <w:rPr>
+                <w:sz w:val="20"/>
+                <w:szCs w:val="20"/>
+              </w:rPr>
+            </w:pPr>
+          </w:p>
+        </w:tc>
+        <w:tc>
+          <w:tcPr>
+            <w:tcW w:w="4830" w:type="dxa"/>
+            <w:vMerge/>
+          </w:tcPr>
+          <w:p>
+            <w:pPr>
+              <w:rPr>
+                <w:sz w:val="20"/>
+                <w:szCs w:val="20"/>
+              </w:rPr>
+            </w:pPr>
+          </w:p>
+        </w:tc>
+        <w:tc>
+          <w:tcPr>
+            <w:tcW w:w="4289" w:type="dxa"/>
+          </w:tcPr>
+          <w:p>
+            <w:pPr>
+              <w:rPr>
+                <w:sz w:val="20"/>
+                <w:szCs w:val="20"/>
+              </w:rPr>
+            </w:pPr>
+            <w:r>
+              <w:rPr>
+                <w:sz w:val="20"/>
+                <w:szCs w:val="20"/>
+              </w:rPr>
+              <w:t xml:space="preserve">(T4) Construcción </w:t>
+            </w:r>
+            <w:proofErr w:type="spellStart"/>
+            <w:r>
+              <w:rPr>
+                <w:sz w:val="20"/>
+                <w:szCs w:val="20"/>
+              </w:rPr>
+              <w:t>webform</w:t>
+            </w:r>
+            <w:proofErr w:type="spellEnd"/>
+            <w:r>
+              <w:rPr>
+                <w:sz w:val="20"/>
+                <w:szCs w:val="20"/>
+              </w:rPr>
+              <w:t xml:space="preserve"> para la captura de foto de perfil del empleado. </w:t>
+            </w:r>
+          </w:p>
+        </w:tc>
+        <w:tc>
+          <w:tcPr>
+            <w:tcW w:w="1711" w:type="dxa"/>
+          </w:tcPr>
+          <w:p>
+            <w:pPr>
+              <w:pStyle w:val="Prrafodelista"/>
+              <w:ind w:left="175"/>
+              <w:jc w:val="center"/>
+              <w:rPr>
+                <w:sz w:val="20"/>
+                <w:szCs w:val="20"/>
+              </w:rPr>
+            </w:pPr>
+            <w:r>
+              <w:rPr>
+                <w:sz w:val="20"/>
+                <w:szCs w:val="20"/>
+              </w:rPr>
+              <w:t>50</w:t>
+            </w:r>
+            <w:r>
+              <w:rPr>
+                <w:sz w:val="20"/>
+                <w:szCs w:val="20"/>
+              </w:rPr>
+              <w:t>%</w:t>
+            </w:r>
+          </w:p>
+        </w:tc>
+      </w:tr>
+      <w:tr>
+        <w:trPr>
+          <w:trHeight w:val="556"/>
+        </w:trPr>
+        <w:tc>
+          <w:tcPr>
+            <w:tcW w:w="2471" w:type="dxa"/>
+            <w:vMerge/>
+          </w:tcPr>
+          <w:p>
+            <w:pPr>
+              <w:rPr>
+                <w:sz w:val="20"/>
+                <w:szCs w:val="20"/>
+              </w:rPr>
+            </w:pPr>
+          </w:p>
+        </w:tc>
+        <w:tc>
+          <w:tcPr>
+            <w:tcW w:w="4830" w:type="dxa"/>
+            <w:vMerge/>
+          </w:tcPr>
+          <w:p>
+            <w:pPr>
+              <w:rPr>
+                <w:sz w:val="20"/>
+                <w:szCs w:val="20"/>
+              </w:rPr>
+            </w:pPr>
+          </w:p>
+        </w:tc>
+        <w:tc>
+          <w:tcPr>
+            <w:tcW w:w="4289" w:type="dxa"/>
+          </w:tcPr>
+          <w:p>
+            <w:pPr>
+              <w:rPr>
+                <w:sz w:val="20"/>
+                <w:szCs w:val="20"/>
+              </w:rPr>
+            </w:pPr>
+            <w:r>
+              <w:rPr>
+                <w:sz w:val="20"/>
+                <w:szCs w:val="20"/>
+              </w:rPr>
+              <w:t>-(T5</w:t>
+            </w:r>
+            <w:proofErr w:type="gramStart"/>
+            <w:r>
+              <w:rPr>
+                <w:sz w:val="20"/>
+                <w:szCs w:val="20"/>
+              </w:rPr>
+              <w:t>)</w:t>
+            </w:r>
+            <w:proofErr w:type="spellStart"/>
+            <w:r>
+              <w:rPr>
+                <w:sz w:val="20"/>
+                <w:szCs w:val="20"/>
+              </w:rPr>
+              <w:t>Webform</w:t>
+            </w:r>
+            <w:proofErr w:type="spellEnd"/>
+            <w:proofErr w:type="gramEnd"/>
+            <w:r>
+              <w:rPr>
+                <w:sz w:val="20"/>
+                <w:szCs w:val="20"/>
+              </w:rPr>
+              <w:t xml:space="preserve"> Verificación( solo validar la huella BD contra la del lector).</w:t>
+            </w:r>
+          </w:p>
+        </w:tc>
+        <w:tc>
+          <w:tcPr>
+            <w:tcW w:w="1711" w:type="dxa"/>
+          </w:tcPr>
+          <w:p>
+            <w:pPr>
+              <w:pStyle w:val="Prrafodelista"/>
+              <w:ind w:left="175"/>
+              <w:jc w:val="center"/>
+              <w:rPr>
+                <w:sz w:val="20"/>
+                <w:szCs w:val="20"/>
+              </w:rPr>
+            </w:pPr>
+            <w:r>
+              <w:rPr>
+                <w:sz w:val="20"/>
+                <w:szCs w:val="20"/>
+              </w:rPr>
+              <w:t>80%</w:t>
+            </w:r>
+          </w:p>
+        </w:tc>
+      </w:tr>
+      <w:tr>
+        <w:trPr>
+          <w:trHeight w:val="556"/>
+        </w:trPr>
+        <w:tc>
+          <w:tcPr>
+            <w:tcW w:w="2471" w:type="dxa"/>
+            <w:vMerge/>
+          </w:tcPr>
+          <w:p>
+            <w:pPr>
+              <w:rPr>
+                <w:sz w:val="20"/>
+                <w:szCs w:val="20"/>
+              </w:rPr>
+            </w:pPr>
+          </w:p>
+        </w:tc>
+        <w:tc>
+          <w:tcPr>
+            <w:tcW w:w="4830" w:type="dxa"/>
+            <w:vMerge/>
+          </w:tcPr>
+          <w:p>
+            <w:pPr>
+              <w:rPr>
+                <w:sz w:val="20"/>
+                <w:szCs w:val="20"/>
+              </w:rPr>
+            </w:pPr>
+          </w:p>
+        </w:tc>
+        <w:tc>
+          <w:tcPr>
+            <w:tcW w:w="4289" w:type="dxa"/>
+          </w:tcPr>
+          <w:p>
+            <w:pPr>
+              <w:rPr>
+                <w:sz w:val="20"/>
+                <w:szCs w:val="20"/>
+              </w:rPr>
+            </w:pPr>
+            <w:r>
+              <w:rPr>
+                <w:sz w:val="20"/>
+                <w:szCs w:val="20"/>
+              </w:rPr>
+              <w:t>-(T6) Publicación y  testeo del módulo.</w:t>
+            </w:r>
+          </w:p>
+        </w:tc>
+        <w:tc>
+          <w:tcPr>
+            <w:tcW w:w="1711" w:type="dxa"/>
+          </w:tcPr>
+          <w:p>
+            <w:pPr>
+              <w:pStyle w:val="Prrafodelista"/>
+              <w:ind w:left="175"/>
+              <w:jc w:val="center"/>
+              <w:rPr>
+                <w:sz w:val="20"/>
+                <w:szCs w:val="20"/>
+              </w:rPr>
+            </w:pPr>
+            <w:r>
+              <w:rPr>
+                <w:sz w:val="20"/>
+                <w:szCs w:val="20"/>
+              </w:rPr>
+              <w:t>0%</w:t>
+            </w:r>
+          </w:p>
+        </w:tc>
+      </w:tr>
+      <w:tr>
+        <w:trPr>
+          <w:trHeight w:val="556"/>
+        </w:trPr>
+        <w:tc>
+          <w:tcPr>
+            <w:tcW w:w="2471" w:type="dxa"/>
+            <w:vMerge/>
+          </w:tcPr>
+          <w:p>
+            <w:pPr>
+              <w:rPr>
+                <w:sz w:val="20"/>
+                <w:szCs w:val="20"/>
+              </w:rPr>
+            </w:pPr>
+          </w:p>
+        </w:tc>
+        <w:tc>
+          <w:tcPr>
+            <w:tcW w:w="4830" w:type="dxa"/>
+            <w:vMerge/>
+          </w:tcPr>
+          <w:p>
+            <w:pPr>
+              <w:rPr>
+                <w:sz w:val="20"/>
+                <w:szCs w:val="20"/>
+              </w:rPr>
+            </w:pPr>
+          </w:p>
+        </w:tc>
+        <w:tc>
+          <w:tcPr>
+            <w:tcW w:w="4289" w:type="dxa"/>
+          </w:tcPr>
+          <w:p>
+            <w:pPr>
+              <w:rPr>
+                <w:sz w:val="20"/>
+                <w:szCs w:val="20"/>
+              </w:rPr>
+            </w:pPr>
+            <w:r>
+              <w:rPr>
+                <w:sz w:val="20"/>
+                <w:szCs w:val="20"/>
+              </w:rPr>
+              <w:t>-(T7) Configuración del equipo cliente.</w:t>
+            </w:r>
+          </w:p>
+          <w:p>
+            <w:pPr>
+              <w:rPr>
+                <w:sz w:val="20"/>
+                <w:szCs w:val="20"/>
+              </w:rPr>
+            </w:pPr>
+            <w:r>
+              <w:rPr>
+                <w:sz w:val="20"/>
+                <w:szCs w:val="20"/>
+              </w:rPr>
+              <w:t xml:space="preserve">   -Instalación</w:t>
+            </w:r>
+            <w:r>
+              <w:rPr>
+                <w:sz w:val="20"/>
+                <w:szCs w:val="20"/>
+              </w:rPr>
+              <w:t xml:space="preserve"> y registro  del controlador del lector  y </w:t>
+            </w:r>
+            <w:proofErr w:type="spellStart"/>
+            <w:r>
+              <w:rPr>
+                <w:sz w:val="20"/>
+                <w:szCs w:val="20"/>
+              </w:rPr>
+              <w:t>p</w:t>
+            </w:r>
+            <w:r>
+              <w:rPr>
+                <w:sz w:val="20"/>
+                <w:szCs w:val="20"/>
+              </w:rPr>
+              <w:t>lugin</w:t>
+            </w:r>
+            <w:proofErr w:type="spellEnd"/>
+            <w:r>
+              <w:rPr>
+                <w:sz w:val="20"/>
+                <w:szCs w:val="20"/>
+              </w:rPr>
+              <w:t xml:space="preserve"> web</w:t>
+            </w:r>
+            <w:r>
+              <w:rPr>
+                <w:sz w:val="20"/>
+                <w:szCs w:val="20"/>
+              </w:rPr>
+              <w:t>.</w:t>
+            </w:r>
+          </w:p>
+          <w:p>
+            <w:pPr>
+              <w:rPr>
+                <w:sz w:val="20"/>
+                <w:szCs w:val="20"/>
+              </w:rPr>
+            </w:pPr>
+            <w:r>
+              <w:rPr>
+                <w:sz w:val="20"/>
+                <w:szCs w:val="20"/>
+              </w:rPr>
+              <w:t xml:space="preserve">   - Configuración y permisos del Browser.</w:t>
+            </w:r>
+          </w:p>
+        </w:tc>
+        <w:tc>
+          <w:tcPr>
+            <w:tcW w:w="1711" w:type="dxa"/>
+          </w:tcPr>
+          <w:p>
+            <w:pPr>
+              <w:pStyle w:val="Prrafodelista"/>
+              <w:ind w:left="175"/>
+              <w:jc w:val="center"/>
+              <w:rPr>
+                <w:sz w:val="20"/>
+                <w:szCs w:val="20"/>
+              </w:rPr>
+            </w:pPr>
+            <w:r>
+              <w:rPr>
+                <w:sz w:val="20"/>
+                <w:szCs w:val="20"/>
+              </w:rPr>
+              <w:t>0%</w:t>
+            </w:r>
+          </w:p>
+        </w:tc>
+      </w:tr>
+      <w:tr>
+        <w:trPr>
+          <w:trHeight w:val="585"/>
+        </w:trPr>
+        <w:tc>
+          <w:tcPr>
+            <w:tcW w:w="2471" w:type="dxa"/>
+            <w:vMerge w:val="restart"/>
+          </w:tcPr>
+          <w:p>
+            <w:pPr>
+              <w:rPr>
+                <w:sz w:val="20"/>
+                <w:szCs w:val="20"/>
+              </w:rPr>
+            </w:pPr>
+            <w:r>
+              <w:rPr>
+                <w:sz w:val="20"/>
+                <w:szCs w:val="20"/>
+              </w:rPr>
+              <w:t>23-07-2017</w:t>
+            </w:r>
+          </w:p>
+        </w:tc>
+        <w:tc>
+          <w:tcPr>
+            <w:tcW w:w="4830" w:type="dxa"/>
+            <w:vMerge w:val="restart"/>
+          </w:tcPr>
+          <w:p>
+            <w:pPr>
+              <w:rPr>
+                <w:sz w:val="20"/>
+                <w:szCs w:val="20"/>
+              </w:rPr>
+            </w:pPr>
+            <w:r>
+              <w:rPr>
+                <w:sz w:val="20"/>
+                <w:szCs w:val="20"/>
+              </w:rPr>
+              <w:t>(A2) MODULO DE CONTROL DE HORARIOS DE LOS EMPLEADOS.</w:t>
+            </w:r>
+          </w:p>
+        </w:tc>
+        <w:tc>
+          <w:tcPr>
+            <w:tcW w:w="4289" w:type="dxa"/>
+          </w:tcPr>
+          <w:p>
+            <w:pPr>
+              <w:rPr>
+                <w:sz w:val="20"/>
+                <w:szCs w:val="20"/>
+              </w:rPr>
+            </w:pPr>
+            <w:r>
+              <w:rPr>
+                <w:sz w:val="20"/>
+                <w:szCs w:val="20"/>
+              </w:rPr>
+              <w:t>-(T8) Diseño de la persistencia para control de horarios, permisos y ausencias.</w:t>
+            </w:r>
+          </w:p>
+        </w:tc>
+        <w:tc>
+          <w:tcPr>
+            <w:tcW w:w="1711" w:type="dxa"/>
+          </w:tcPr>
+          <w:p>
+            <w:pPr>
+              <w:jc w:val="center"/>
+              <w:rPr>
+                <w:sz w:val="20"/>
+                <w:szCs w:val="20"/>
+              </w:rPr>
+            </w:pPr>
+            <w:r>
+              <w:rPr>
+                <w:sz w:val="20"/>
+                <w:szCs w:val="20"/>
+              </w:rPr>
+              <w:t>10 %</w:t>
+            </w:r>
+          </w:p>
+        </w:tc>
+      </w:tr>
+      <w:tr>
+        <w:trPr>
+          <w:trHeight w:val="600"/>
+        </w:trPr>
+        <w:tc>
+          <w:tcPr>
+            <w:tcW w:w="2471" w:type="dxa"/>
+            <w:vMerge/>
+          </w:tcPr>
+          <w:p>
+            <w:pPr>
+              <w:rPr>
+                <w:sz w:val="20"/>
+                <w:szCs w:val="20"/>
+              </w:rPr>
+            </w:pPr>
+          </w:p>
+        </w:tc>
+        <w:tc>
+          <w:tcPr>
+            <w:tcW w:w="4830" w:type="dxa"/>
+            <w:vMerge/>
+          </w:tcPr>
+          <w:p>
+            <w:pPr>
+              <w:rPr>
+                <w:sz w:val="20"/>
+                <w:szCs w:val="20"/>
+              </w:rPr>
+            </w:pPr>
+          </w:p>
+        </w:tc>
+        <w:tc>
+          <w:tcPr>
+            <w:tcW w:w="4289" w:type="dxa"/>
+          </w:tcPr>
+          <w:p>
+            <w:pPr>
+              <w:rPr>
+                <w:sz w:val="20"/>
+                <w:szCs w:val="20"/>
+              </w:rPr>
+            </w:pPr>
+            <w:r>
+              <w:rPr>
+                <w:sz w:val="20"/>
+                <w:szCs w:val="20"/>
+              </w:rPr>
+              <w:t>-(</w:t>
+            </w:r>
+            <w:r>
+              <w:rPr>
+                <w:sz w:val="20"/>
+                <w:szCs w:val="20"/>
+              </w:rPr>
+              <w:t>T9</w:t>
+            </w:r>
+            <w:r>
+              <w:rPr>
+                <w:sz w:val="20"/>
+                <w:szCs w:val="20"/>
+              </w:rPr>
+              <w:t xml:space="preserve">)  Construcción de los  </w:t>
+            </w:r>
+            <w:proofErr w:type="spellStart"/>
+            <w:r>
+              <w:rPr>
+                <w:sz w:val="20"/>
+                <w:szCs w:val="20"/>
+              </w:rPr>
+              <w:t>Webform</w:t>
+            </w:r>
+            <w:proofErr w:type="spellEnd"/>
+            <w:r>
+              <w:rPr>
+                <w:sz w:val="20"/>
+                <w:szCs w:val="20"/>
+              </w:rPr>
+              <w:t>:</w:t>
+            </w:r>
+          </w:p>
+          <w:p>
+            <w:pPr>
+              <w:rPr>
+                <w:sz w:val="20"/>
+                <w:szCs w:val="20"/>
+              </w:rPr>
+            </w:pPr>
+            <w:r>
+              <w:rPr>
+                <w:sz w:val="20"/>
+                <w:szCs w:val="20"/>
+              </w:rPr>
+              <w:t xml:space="preserve">    -  horario por empleado.</w:t>
+            </w:r>
+          </w:p>
+          <w:p>
+            <w:pPr>
+              <w:rPr>
+                <w:sz w:val="20"/>
+                <w:szCs w:val="20"/>
+              </w:rPr>
+            </w:pPr>
+            <w:r>
+              <w:rPr>
+                <w:sz w:val="20"/>
+                <w:szCs w:val="20"/>
+              </w:rPr>
+              <w:t xml:space="preserve">    -  Días festivos.</w:t>
+            </w:r>
+          </w:p>
+          <w:p>
+            <w:pPr>
+              <w:rPr>
+                <w:sz w:val="20"/>
+                <w:szCs w:val="20"/>
+              </w:rPr>
+            </w:pPr>
+            <w:r>
+              <w:rPr>
+                <w:sz w:val="20"/>
+                <w:szCs w:val="20"/>
+              </w:rPr>
+              <w:t xml:space="preserve">    - Permisos Previos (Por horas).</w:t>
+            </w:r>
+          </w:p>
+          <w:p>
+            <w:pPr>
+              <w:rPr>
+                <w:sz w:val="20"/>
+                <w:szCs w:val="20"/>
+              </w:rPr>
+            </w:pPr>
+            <w:r>
+              <w:rPr>
+                <w:sz w:val="20"/>
+                <w:szCs w:val="20"/>
+              </w:rPr>
+              <w:t xml:space="preserve"> </w:t>
+            </w:r>
+          </w:p>
+        </w:tc>
+        <w:tc>
+          <w:tcPr>
+            <w:tcW w:w="1711" w:type="dxa"/>
+          </w:tcPr>
+          <w:p>
+            <w:pPr>
+              <w:jc w:val="center"/>
+              <w:rPr>
+                <w:sz w:val="20"/>
+                <w:szCs w:val="20"/>
+              </w:rPr>
+            </w:pPr>
+            <w:r>
+              <w:rPr>
+                <w:sz w:val="20"/>
+                <w:szCs w:val="20"/>
+              </w:rPr>
+              <w:t>0%</w:t>
+            </w:r>
+          </w:p>
+        </w:tc>
+      </w:tr>
+      <w:tr>
+        <w:trPr>
+          <w:trHeight w:val="600"/>
+        </w:trPr>
+        <w:tc>
+          <w:tcPr>
+            <w:tcW w:w="2471" w:type="dxa"/>
+            <w:vMerge w:val="restart"/>
+          </w:tcPr>
+          <w:p>
+            <w:pPr>
+              <w:rPr>
+                <w:sz w:val="20"/>
+                <w:szCs w:val="20"/>
+              </w:rPr>
+            </w:pPr>
+            <w:r>
+              <w:rPr>
+                <w:sz w:val="20"/>
+                <w:szCs w:val="20"/>
+              </w:rPr>
+              <w:t>XX-XX-XXXX</w:t>
+            </w:r>
+          </w:p>
+        </w:tc>
+        <w:tc>
+          <w:tcPr>
+            <w:tcW w:w="4830" w:type="dxa"/>
+            <w:vMerge w:val="restart"/>
+          </w:tcPr>
+          <w:p>
+            <w:pPr>
+              <w:rPr>
+                <w:sz w:val="20"/>
+                <w:szCs w:val="20"/>
+              </w:rPr>
+            </w:pPr>
+            <w:r>
+              <w:rPr>
+                <w:sz w:val="20"/>
+                <w:szCs w:val="20"/>
+              </w:rPr>
+              <w:t>(A3) MODULO CONTROL DE ACCESO</w:t>
+            </w:r>
+          </w:p>
+        </w:tc>
+        <w:tc>
+          <w:tcPr>
+            <w:tcW w:w="4289" w:type="dxa"/>
+          </w:tcPr>
+          <w:p>
+            <w:pPr>
+              <w:rPr>
+                <w:sz w:val="20"/>
+                <w:szCs w:val="20"/>
+              </w:rPr>
+            </w:pPr>
+            <w:r>
+              <w:rPr>
+                <w:sz w:val="20"/>
+                <w:szCs w:val="20"/>
+              </w:rPr>
+              <w:t>-(T10) Construcción</w:t>
+            </w:r>
+            <w:r>
+              <w:rPr>
+                <w:sz w:val="20"/>
+                <w:szCs w:val="20"/>
+              </w:rPr>
+              <w:t xml:space="preserve"> de la </w:t>
+            </w:r>
+            <w:r>
+              <w:rPr>
+                <w:sz w:val="20"/>
+                <w:szCs w:val="20"/>
+              </w:rPr>
+              <w:t xml:space="preserve"> persistencia de acceso.</w:t>
+            </w:r>
+          </w:p>
+          <w:p>
+            <w:pPr>
+              <w:rPr>
+                <w:sz w:val="20"/>
+                <w:szCs w:val="20"/>
+              </w:rPr>
+            </w:pPr>
+            <w:r>
+              <w:rPr>
+                <w:sz w:val="20"/>
+                <w:szCs w:val="20"/>
+              </w:rPr>
+              <w:t>-(T</w:t>
+            </w:r>
+            <w:r>
+              <w:rPr>
+                <w:sz w:val="20"/>
+                <w:szCs w:val="20"/>
+              </w:rPr>
+              <w:t xml:space="preserve">11) Construcción de </w:t>
+            </w:r>
+            <w:proofErr w:type="spellStart"/>
+            <w:r>
+              <w:rPr>
+                <w:sz w:val="20"/>
+                <w:szCs w:val="20"/>
+              </w:rPr>
+              <w:t>Webform</w:t>
+            </w:r>
+            <w:proofErr w:type="spellEnd"/>
+            <w:r>
+              <w:rPr>
+                <w:sz w:val="20"/>
+                <w:szCs w:val="20"/>
+              </w:rPr>
+              <w:t xml:space="preserve"> registro de Visitantes.</w:t>
+            </w:r>
+          </w:p>
+          <w:p>
+            <w:pPr>
+              <w:rPr>
+                <w:sz w:val="20"/>
+                <w:szCs w:val="20"/>
+              </w:rPr>
+            </w:pPr>
+            <w:r>
+              <w:rPr>
+                <w:sz w:val="20"/>
+                <w:szCs w:val="20"/>
+              </w:rPr>
+              <w:t>-(T12) Construcción del módulo de acceso (Se valida con base a la actividad A2).</w:t>
+            </w:r>
+          </w:p>
+          <w:p>
+            <w:pPr>
+              <w:rPr>
+                <w:sz w:val="20"/>
+                <w:szCs w:val="20"/>
+              </w:rPr>
+            </w:pPr>
+            <w:r>
+              <w:rPr>
+                <w:sz w:val="20"/>
+                <w:szCs w:val="20"/>
+              </w:rPr>
+              <w:t xml:space="preserve">      - Control del ingreso/salida de empleados.</w:t>
+            </w:r>
+          </w:p>
+          <w:p>
+            <w:pPr>
+              <w:rPr>
+                <w:sz w:val="20"/>
+                <w:szCs w:val="20"/>
+              </w:rPr>
+            </w:pPr>
+            <w:r>
+              <w:rPr>
+                <w:sz w:val="20"/>
+                <w:szCs w:val="20"/>
+              </w:rPr>
+              <w:t xml:space="preserve">      - Control del ingreso/</w:t>
+            </w:r>
+            <w:r>
+              <w:rPr>
+                <w:sz w:val="20"/>
+                <w:szCs w:val="20"/>
+              </w:rPr>
+              <w:t>salida de</w:t>
+            </w:r>
+            <w:r>
+              <w:rPr>
+                <w:sz w:val="20"/>
+                <w:szCs w:val="20"/>
+              </w:rPr>
+              <w:t xml:space="preserve"> visitantes</w:t>
+            </w:r>
+            <w:r>
+              <w:rPr>
+                <w:sz w:val="20"/>
+                <w:szCs w:val="20"/>
+              </w:rPr>
+              <w:t>.</w:t>
+            </w:r>
+          </w:p>
+          <w:p>
+            <w:pPr>
+              <w:rPr>
+                <w:sz w:val="20"/>
+                <w:szCs w:val="20"/>
+              </w:rPr>
+            </w:pPr>
+            <w:r>
+              <w:rPr>
+                <w:sz w:val="20"/>
+                <w:szCs w:val="20"/>
+              </w:rPr>
+              <w:t xml:space="preserve">    </w:t>
+            </w:r>
+          </w:p>
+        </w:tc>
+        <w:tc>
+          <w:tcPr>
+            <w:tcW w:w="1711" w:type="dxa"/>
+          </w:tcPr>
+          <w:p>
+            <w:pPr>
+              <w:jc w:val="center"/>
+              <w:rPr>
+                <w:sz w:val="20"/>
+                <w:szCs w:val="20"/>
+              </w:rPr>
+            </w:pPr>
+            <w:r>
+              <w:rPr>
+                <w:sz w:val="20"/>
+                <w:szCs w:val="20"/>
+              </w:rPr>
+              <w:t>0%</w:t>
+            </w:r>
+          </w:p>
+        </w:tc>
+      </w:tr>
+      <w:tr>
+        <w:trPr>
+          <w:trHeight w:val="600"/>
+        </w:trPr>
+        <w:tc>
+          <w:tcPr>
+            <w:tcW w:w="2471" w:type="dxa"/>
+            <w:vMerge/>
+          </w:tcPr>
+          <w:p>
+            <w:pPr>
+              <w:rPr>
+                <w:sz w:val="20"/>
+                <w:szCs w:val="20"/>
+              </w:rPr>
+            </w:pPr>
+          </w:p>
+        </w:tc>
+        <w:tc>
+          <w:tcPr>
+            <w:tcW w:w="4830" w:type="dxa"/>
+            <w:vMerge/>
+          </w:tcPr>
+          <w:p>
+            <w:pPr>
+              <w:rPr>
+                <w:sz w:val="20"/>
+                <w:szCs w:val="20"/>
+              </w:rPr>
+            </w:pPr>
+          </w:p>
+        </w:tc>
+        <w:tc>
+          <w:tcPr>
+            <w:tcW w:w="4289" w:type="dxa"/>
+          </w:tcPr>
+          <w:p>
+            <w:pPr>
+              <w:rPr>
+                <w:sz w:val="20"/>
+                <w:szCs w:val="20"/>
+              </w:rPr>
+            </w:pPr>
+            <w:r>
+              <w:rPr>
+                <w:sz w:val="20"/>
+                <w:szCs w:val="20"/>
+              </w:rPr>
+              <w:t xml:space="preserve">(T13) Construcción del </w:t>
+            </w:r>
+            <w:proofErr w:type="spellStart"/>
+            <w:r>
+              <w:rPr>
+                <w:sz w:val="20"/>
+                <w:szCs w:val="20"/>
+              </w:rPr>
+              <w:t>Webform</w:t>
+            </w:r>
+            <w:proofErr w:type="spellEnd"/>
+            <w:r>
+              <w:rPr>
+                <w:sz w:val="20"/>
+                <w:szCs w:val="20"/>
+              </w:rPr>
+              <w:t xml:space="preserve"> Justificación de acceso denegado al empleado.</w:t>
+            </w:r>
+          </w:p>
+        </w:tc>
+        <w:tc>
+          <w:tcPr>
+            <w:tcW w:w="1711" w:type="dxa"/>
+          </w:tcPr>
+          <w:p>
+            <w:pPr>
+              <w:jc w:val="center"/>
+              <w:rPr>
+                <w:sz w:val="20"/>
+                <w:szCs w:val="20"/>
+              </w:rPr>
+            </w:pPr>
+            <w:r>
+              <w:rPr>
+                <w:sz w:val="20"/>
+                <w:szCs w:val="20"/>
+              </w:rPr>
+              <w:t>0%</w:t>
+            </w:r>
+          </w:p>
+        </w:tc>
+      </w:tr>
+      <w:tr>
+        <w:trPr>
+          <w:trHeight w:val="600"/>
+        </w:trPr>
+        <w:tc>
+          <w:tcPr>
+            <w:tcW w:w="2471" w:type="dxa"/>
+          </w:tcPr>
+          <w:p>
+            <w:pPr>
+              <w:rPr>
+                <w:sz w:val="20"/>
+                <w:szCs w:val="20"/>
+              </w:rPr>
+            </w:pPr>
+            <w:r>
+              <w:rPr>
+                <w:sz w:val="20"/>
+                <w:szCs w:val="20"/>
+              </w:rPr>
+              <w:lastRenderedPageBreak/>
+              <w:t>XX-XX-XXXX</w:t>
+            </w:r>
+          </w:p>
+        </w:tc>
+        <w:tc>
+          <w:tcPr>
+            <w:tcW w:w="4830" w:type="dxa"/>
+          </w:tcPr>
+          <w:p>
+            <w:pPr>
+              <w:rPr>
+                <w:sz w:val="20"/>
+                <w:szCs w:val="20"/>
+              </w:rPr>
+            </w:pPr>
+            <w:r>
+              <w:rPr>
+                <w:sz w:val="20"/>
+                <w:szCs w:val="20"/>
+              </w:rPr>
+              <w:t>(A4) MODULO DE REPORTES E INFORMES</w:t>
+            </w:r>
+          </w:p>
+        </w:tc>
+        <w:tc>
+          <w:tcPr>
+            <w:tcW w:w="4289" w:type="dxa"/>
+          </w:tcPr>
+          <w:p>
+            <w:pPr>
+              <w:rPr>
+                <w:sz w:val="20"/>
+                <w:szCs w:val="20"/>
+              </w:rPr>
+            </w:pPr>
+            <w:bookmarkStart w:id="0" w:name="_GoBack"/>
+            <w:bookmarkEnd w:id="0"/>
+          </w:p>
+        </w:tc>
+        <w:tc>
+          <w:tcPr>
+            <w:tcW w:w="1711" w:type="dxa"/>
+          </w:tcPr>
+          <w:p>
+            <w:pPr>
+              <w:jc w:val="center"/>
+              <w:rPr>
+                <w:sz w:val="20"/>
+                <w:szCs w:val="20"/>
+              </w:rPr>
+            </w:pPr>
+            <w:r>
+              <w:rPr>
+                <w:sz w:val="20"/>
+                <w:szCs w:val="20"/>
+              </w:rPr>
+              <w:t>0%</w:t>
+            </w:r>
+          </w:p>
+        </w:tc>
+      </w:tr>
+      <w:tr>
+        <w:trPr>
+          <w:trHeight w:val="600"/>
+        </w:trPr>
+        <w:tc>
+          <w:tcPr>
+            <w:tcW w:w="2471" w:type="dxa"/>
+            <w:vMerge w:val="restart"/>
+          </w:tcPr>
+          <w:p>
+            <w:pPr>
+              <w:rPr>
+                <w:sz w:val="20"/>
+                <w:szCs w:val="20"/>
+              </w:rPr>
+            </w:pPr>
+            <w:r>
+              <w:rPr>
+                <w:sz w:val="20"/>
+                <w:szCs w:val="20"/>
+              </w:rPr>
+              <w:t>XX-XX-XXXX</w:t>
+            </w:r>
+          </w:p>
+        </w:tc>
+        <w:tc>
+          <w:tcPr>
+            <w:tcW w:w="4830" w:type="dxa"/>
+            <w:vMerge w:val="restart"/>
+          </w:tcPr>
+          <w:p>
+            <w:pPr>
+              <w:rPr>
+                <w:sz w:val="20"/>
+                <w:szCs w:val="20"/>
+              </w:rPr>
+            </w:pPr>
+            <w:r>
+              <w:rPr>
+                <w:sz w:val="20"/>
+                <w:szCs w:val="20"/>
+              </w:rPr>
+              <w:t>(A5) MANUAL DEL USUARIO Y DESAROLLADOR.</w:t>
+            </w:r>
+          </w:p>
+        </w:tc>
+        <w:tc>
+          <w:tcPr>
+            <w:tcW w:w="4289" w:type="dxa"/>
+          </w:tcPr>
+          <w:p>
+            <w:pPr>
+              <w:rPr>
+                <w:sz w:val="20"/>
+                <w:szCs w:val="20"/>
+              </w:rPr>
+            </w:pPr>
+            <w:r>
+              <w:rPr>
+                <w:sz w:val="20"/>
+                <w:szCs w:val="20"/>
+              </w:rPr>
+              <w:t>(T14) Comentarios de cada método en la aplicación (Nivel Desarrollador).</w:t>
+            </w:r>
+          </w:p>
+          <w:p>
+            <w:pPr>
+              <w:rPr>
+                <w:sz w:val="20"/>
+                <w:szCs w:val="20"/>
+              </w:rPr>
+            </w:pPr>
+          </w:p>
+        </w:tc>
+        <w:tc>
+          <w:tcPr>
+            <w:tcW w:w="1711" w:type="dxa"/>
+          </w:tcPr>
+          <w:p>
+            <w:pPr>
+              <w:jc w:val="center"/>
+              <w:rPr>
+                <w:sz w:val="20"/>
+                <w:szCs w:val="20"/>
+              </w:rPr>
+            </w:pPr>
+            <w:r>
+              <w:rPr>
+                <w:sz w:val="20"/>
+                <w:szCs w:val="20"/>
+              </w:rPr>
+              <w:t>0%</w:t>
+            </w:r>
+          </w:p>
+        </w:tc>
+      </w:tr>
+      <w:tr>
+        <w:trPr>
+          <w:trHeight w:val="600"/>
+        </w:trPr>
+        <w:tc>
+          <w:tcPr>
+            <w:tcW w:w="2471" w:type="dxa"/>
+            <w:vMerge/>
+          </w:tcPr>
+          <w:p>
+            <w:pPr>
+              <w:rPr>
+                <w:sz w:val="20"/>
+                <w:szCs w:val="20"/>
+              </w:rPr>
+            </w:pPr>
+          </w:p>
+        </w:tc>
+        <w:tc>
+          <w:tcPr>
+            <w:tcW w:w="4830" w:type="dxa"/>
+            <w:vMerge/>
+          </w:tcPr>
+          <w:p>
+            <w:pPr>
+              <w:rPr>
+                <w:sz w:val="20"/>
+                <w:szCs w:val="20"/>
+              </w:rPr>
+            </w:pPr>
+          </w:p>
+        </w:tc>
+        <w:tc>
+          <w:tcPr>
+            <w:tcW w:w="4289" w:type="dxa"/>
+          </w:tcPr>
+          <w:p>
+            <w:pPr>
+              <w:rPr>
+                <w:sz w:val="20"/>
+                <w:szCs w:val="20"/>
+              </w:rPr>
+            </w:pPr>
+            <w:r>
+              <w:rPr>
+                <w:sz w:val="20"/>
+                <w:szCs w:val="20"/>
+              </w:rPr>
+              <w:t>(T15)</w:t>
+            </w:r>
+            <w:r>
+              <w:rPr>
+                <w:sz w:val="20"/>
+                <w:szCs w:val="20"/>
+              </w:rPr>
+              <w:t xml:space="preserve"> Construcción del manual de instalación.</w:t>
+            </w:r>
+          </w:p>
+        </w:tc>
+        <w:tc>
+          <w:tcPr>
+            <w:tcW w:w="1711" w:type="dxa"/>
+          </w:tcPr>
+          <w:p>
+            <w:pPr>
+              <w:jc w:val="center"/>
+              <w:rPr>
+                <w:sz w:val="20"/>
+                <w:szCs w:val="20"/>
+              </w:rPr>
+            </w:pPr>
+            <w:r>
+              <w:rPr>
+                <w:sz w:val="20"/>
+                <w:szCs w:val="20"/>
+              </w:rPr>
+              <w:t>0%</w:t>
+            </w:r>
+          </w:p>
+        </w:tc>
+      </w:tr>
+      <w:tr>
+        <w:trPr>
+          <w:trHeight w:val="600"/>
+        </w:trPr>
+        <w:tc>
+          <w:tcPr>
+            <w:tcW w:w="2471" w:type="dxa"/>
+            <w:vMerge/>
+          </w:tcPr>
+          <w:p>
+            <w:pPr>
+              <w:rPr>
+                <w:sz w:val="20"/>
+                <w:szCs w:val="20"/>
+              </w:rPr>
+            </w:pPr>
+          </w:p>
+        </w:tc>
+        <w:tc>
+          <w:tcPr>
+            <w:tcW w:w="4830" w:type="dxa"/>
+            <w:vMerge/>
+          </w:tcPr>
+          <w:p>
+            <w:pPr>
+              <w:rPr>
+                <w:sz w:val="20"/>
+                <w:szCs w:val="20"/>
+              </w:rPr>
+            </w:pPr>
+          </w:p>
+        </w:tc>
+        <w:tc>
+          <w:tcPr>
+            <w:tcW w:w="4289" w:type="dxa"/>
+          </w:tcPr>
+          <w:p>
+            <w:pPr>
+              <w:rPr>
+                <w:sz w:val="20"/>
+                <w:szCs w:val="20"/>
+              </w:rPr>
+            </w:pPr>
+            <w:r>
+              <w:rPr>
+                <w:sz w:val="20"/>
+                <w:szCs w:val="20"/>
+              </w:rPr>
+              <w:t>-(T16) Construcción del manual de Configuración.</w:t>
+            </w:r>
+          </w:p>
+          <w:p>
+            <w:pPr>
+              <w:rPr>
+                <w:sz w:val="20"/>
+                <w:szCs w:val="20"/>
+              </w:rPr>
+            </w:pPr>
+          </w:p>
+        </w:tc>
+        <w:tc>
+          <w:tcPr>
+            <w:tcW w:w="1711" w:type="dxa"/>
+          </w:tcPr>
+          <w:p>
+            <w:pPr>
+              <w:jc w:val="center"/>
+              <w:rPr>
+                <w:sz w:val="20"/>
+                <w:szCs w:val="20"/>
+              </w:rPr>
+            </w:pPr>
+            <w:r>
+              <w:rPr>
+                <w:sz w:val="20"/>
+                <w:szCs w:val="20"/>
+              </w:rPr>
+              <w:t>0%</w:t>
+            </w:r>
+          </w:p>
+        </w:tc>
+      </w:tr>
+      <w:tr>
+        <w:trPr>
+          <w:trHeight w:val="600"/>
+        </w:trPr>
+        <w:tc>
+          <w:tcPr>
+            <w:tcW w:w="2471" w:type="dxa"/>
+            <w:vMerge/>
+          </w:tcPr>
+          <w:p>
+            <w:pPr>
+              <w:rPr>
+                <w:sz w:val="20"/>
+                <w:szCs w:val="20"/>
+              </w:rPr>
+            </w:pPr>
+          </w:p>
+        </w:tc>
+        <w:tc>
+          <w:tcPr>
+            <w:tcW w:w="4830" w:type="dxa"/>
+            <w:vMerge/>
+          </w:tcPr>
+          <w:p>
+            <w:pPr>
+              <w:rPr>
+                <w:sz w:val="20"/>
+                <w:szCs w:val="20"/>
+              </w:rPr>
+            </w:pPr>
+          </w:p>
+        </w:tc>
+        <w:tc>
+          <w:tcPr>
+            <w:tcW w:w="4289" w:type="dxa"/>
+          </w:tcPr>
+          <w:p>
+            <w:pPr>
+              <w:rPr>
+                <w:sz w:val="20"/>
+                <w:szCs w:val="20"/>
+              </w:rPr>
+            </w:pPr>
+            <w:r>
+              <w:rPr>
+                <w:sz w:val="20"/>
+                <w:szCs w:val="20"/>
+              </w:rPr>
+              <w:t>(</w:t>
+            </w:r>
+            <w:r>
+              <w:rPr>
+                <w:sz w:val="20"/>
+                <w:szCs w:val="20"/>
+              </w:rPr>
+              <w:t>T17</w:t>
+            </w:r>
+            <w:r>
+              <w:rPr>
+                <w:sz w:val="20"/>
+                <w:szCs w:val="20"/>
+              </w:rPr>
+              <w:t>) Construcción</w:t>
+            </w:r>
+            <w:r>
+              <w:rPr>
+                <w:sz w:val="20"/>
+                <w:szCs w:val="20"/>
+              </w:rPr>
+              <w:t xml:space="preserve"> del </w:t>
+            </w:r>
+            <w:r>
+              <w:rPr>
+                <w:sz w:val="20"/>
+                <w:szCs w:val="20"/>
+              </w:rPr>
+              <w:t xml:space="preserve"> manual del usuario.</w:t>
+            </w:r>
+          </w:p>
+        </w:tc>
+        <w:tc>
+          <w:tcPr>
+            <w:tcW w:w="1711" w:type="dxa"/>
+          </w:tcPr>
+          <w:p>
+            <w:pPr>
+              <w:jc w:val="center"/>
+              <w:rPr>
+                <w:sz w:val="20"/>
+                <w:szCs w:val="20"/>
+              </w:rPr>
+            </w:pPr>
+            <w:r>
+              <w:rPr>
+                <w:sz w:val="20"/>
+                <w:szCs w:val="20"/>
+              </w:rPr>
+              <w:t>0%</w:t>
+            </w:r>
+          </w:p>
+        </w:tc>
+      </w:tr>
+    </w:tbl>
+    <w:p>
+      <w:pPr>
+        <w:rPr>
+          <w:sz w:val="20"/>
+          <w:szCs w:val="20"/>
+        </w:rPr>
+      </w:pPr>
     </w:p>
     <w:sectPr>
-      <w:pgSz w:w="12240" w:h="15840"/>
-      <w:pgMar w:top="1417" w:right="1701" w:bottom="1417" w:left="1701" w:header="708" w:footer="708" w:gutter="0"/>
+      <w:pgSz w:w="15840" w:h="12240" w:orient="landscape"/>
+      <w:pgMar w:top="1134" w:right="1417" w:bottom="993" w:left="1417" w:header="708" w:footer="708" w:gutter="0"/>
       <w:cols w:space="708"/>
       <w:docGrid w:linePitch="360"/>
     </w:sectPr>
@@ -470,6 +2379,32 @@
       <w:contextualSpacing/>
     </w:pPr>
   </w:style>
+  <w:style w:type="table" w:styleId="Tablaconcuadrcula">
+    <w:name w:val="Table Grid"/>
+    <w:basedOn w:val="Tablanormal"/>
+    <w:uiPriority w:val="59"/>
+    <w:rsid w:val="00367A8A"/>
+    <w:pPr>
+      <w:spacing w:after="0" w:line="240" w:lineRule="auto"/>
+    </w:pPr>
+    <w:tblPr>
+      <w:tblInd w:w="0" w:type="dxa"/>
+      <w:tblBorders>
+        <w:top w:val="single" w:sz="4" w:space="0" w:color="auto"/>
+        <w:left w:val="single" w:sz="4" w:space="0" w:color="auto"/>
+        <w:bottom w:val="single" w:sz="4" w:space="0" w:color="auto"/>
+        <w:right w:val="single" w:sz="4" w:space="0" w:color="auto"/>
+        <w:insideH w:val="single" w:sz="4" w:space="0" w:color="auto"/>
+        <w:insideV w:val="single" w:sz="4" w:space="0" w:color="auto"/>
+      </w:tblBorders>
+      <w:tblCellMar>
+        <w:top w:w="0" w:type="dxa"/>
+        <w:left w:w="108" w:type="dxa"/>
+        <w:bottom w:w="0" w:type="dxa"/>
+        <w:right w:w="108" w:type="dxa"/>
+      </w:tblCellMar>
+    </w:tblPr>
+  </w:style>
 </w:styles>
 </file>
 
@@ -670,6 +2605,32 @@
       <w:ind w:left="720"/>
       <w:contextualSpacing/>
     </w:pPr>
+  </w:style>
+  <w:style w:type="table" w:styleId="Tablaconcuadrcula">
+    <w:name w:val="Table Grid"/>
+    <w:basedOn w:val="Tablanormal"/>
+    <w:uiPriority w:val="59"/>
+    <w:rsid w:val="00367A8A"/>
+    <w:pPr>
+      <w:spacing w:after="0" w:line="240" w:lineRule="auto"/>
+    </w:pPr>
+    <w:tblPr>
+      <w:tblInd w:w="0" w:type="dxa"/>
+      <w:tblBorders>
+        <w:top w:val="single" w:sz="4" w:space="0" w:color="auto"/>
+        <w:left w:val="single" w:sz="4" w:space="0" w:color="auto"/>
+        <w:bottom w:val="single" w:sz="4" w:space="0" w:color="auto"/>
+        <w:right w:val="single" w:sz="4" w:space="0" w:color="auto"/>
+        <w:insideH w:val="single" w:sz="4" w:space="0" w:color="auto"/>
+        <w:insideV w:val="single" w:sz="4" w:space="0" w:color="auto"/>
+      </w:tblBorders>
+      <w:tblCellMar>
+        <w:top w:w="0" w:type="dxa"/>
+        <w:left w:w="108" w:type="dxa"/>
+        <w:bottom w:w="0" w:type="dxa"/>
+        <w:right w:w="108" w:type="dxa"/>
+      </w:tblCellMar>
+    </w:tblPr>
   </w:style>
 </w:styles>
 </file>
@@ -957,4 +2918,16 @@
   <a:objectDefaults/>
   <a:extraClrSchemeLst/>
 </a:theme>
+</file>
+
+<file path=customXml/item1.xml><?xml version="1.0" encoding="utf-8"?>
+<b:Sources xmlns:b="http://schemas.openxmlformats.org/officeDocument/2006/bibliography" xmlns="http://schemas.openxmlformats.org/officeDocument/2006/bibliography" SelectedStyle="\APA.XSL" StyleName="APA"/>
+</file>
+
+<file path=customXml/itemProps1.xml><?xml version="1.0" encoding="utf-8"?>
+<ds:datastoreItem xmlns:ds="http://schemas.openxmlformats.org/officeDocument/2006/customXml" ds:itemID="{0C9811C7-7BF5-4C1F-841F-FA2F2E65A9B0}">
+  <ds:schemaRefs>
+    <ds:schemaRef ds:uri="http://schemas.openxmlformats.org/officeDocument/2006/bibliography"/>
+  </ds:schemaRefs>
+</ds:datastoreItem>
 </file>
</xml_diff>